<commit_message>
Background image for annual report 2018
</commit_message>
<xml_diff>
--- a/templates/annual-report/HTW-Jahresbericht.docx
+++ b/templates/annual-report/HTW-Jahresbericht.docx
@@ -2,8 +2,74 @@
 <file path=word/document.xml><?xml version="1.0" encoding="utf-8"?>
 <w:document xmlns:wpc="http://schemas.microsoft.com/office/word/2010/wordprocessingCanvas" xmlns:cx="http://schemas.microsoft.com/office/drawing/2014/chartex" xmlns:cx1="http://schemas.microsoft.com/office/drawing/2015/9/8/chartex" xmlns:mc="http://schemas.openxmlformats.org/markup-compatibility/2006" xmlns:o="urn:schemas-microsoft-com:office:office" xmlns:r="http://schemas.openxmlformats.org/officeDocument/2006/relationships" xmlns:m="http://schemas.openxmlformats.org/officeDocument/2006/math" xmlns:v="urn:schemas-microsoft-com:vml" xmlns:wp14="http://schemas.microsoft.com/office/word/2010/wordprocessingDrawing" xmlns:wp="http://schemas.openxmlformats.org/drawingml/2006/wordprocessingDrawing" xmlns:w10="urn:schemas-microsoft-com:office:word" xmlns:w="http://schemas.openxmlformats.org/wordprocessingml/2006/main" xmlns:w14="http://schemas.microsoft.com/office/word/2010/wordml" xmlns:w15="http://schemas.microsoft.com/office/word/2012/wordml" xmlns:w16se="http://schemas.microsoft.com/office/word/2015/wordml/symex" xmlns:wpg="http://schemas.microsoft.com/office/word/2010/wordprocessingGroup" xmlns:wpi="http://schemas.microsoft.com/office/word/2010/wordprocessingInk" xmlns:wne="http://schemas.microsoft.com/office/word/2006/wordml" xmlns:wps="http://schemas.microsoft.com/office/word/2010/wordprocessingShape" mc:Ignorable="w14 w15 w16se wp14">
   <w:body>
-    <w:bookmarkStart w:id="0" w:name="ChangeControl_Range"/>
     <w:p>
+      <w:bookmarkStart w:id="0" w:name="ChangeControl_Range"/>
+      <w:r>
+        <w:rPr>
+          <w:noProof/>
+        </w:rPr>
+        <w:drawing>
+          <wp:anchor distT="0" distB="0" distL="114300" distR="114300" simplePos="0" relativeHeight="251660287" behindDoc="1" locked="0" layoutInCell="1" allowOverlap="1">
+            <wp:simplePos x="0" y="0"/>
+            <wp:positionH relativeFrom="column">
+              <wp:posOffset>-1108415</wp:posOffset>
+            </wp:positionH>
+            <wp:positionV relativeFrom="paragraph">
+              <wp:posOffset>-1173381</wp:posOffset>
+            </wp:positionV>
+            <wp:extent cx="7578620" cy="7829092"/>
+            <wp:effectExtent l="0" t="0" r="3810" b="635"/>
+            <wp:wrapNone/>
+            <wp:docPr id="10" name="Grafik 10" descr="C:\Users\kuengnicole1\AppData\Local\Microsoft\Windows\INetCache\Content.Outlook\8OR8S34U\Prorektorat2 (002).jpg"/>
+            <wp:cNvGraphicFramePr/>
+            <a:graphic xmlns:a="http://schemas.openxmlformats.org/drawingml/2006/main">
+              <a:graphicData uri="http://schemas.openxmlformats.org/drawingml/2006/picture">
+                <pic:pic xmlns:pic="http://schemas.openxmlformats.org/drawingml/2006/picture">
+                  <pic:nvPicPr>
+                    <pic:cNvPr id="10" name="Grafik 10" descr="C:\Users\kuengnicole1\AppData\Local\Microsoft\Windows\INetCache\Content.Outlook\8OR8S34U\Prorektorat2 (002).jpg"/>
+                    <pic:cNvPicPr/>
+                  </pic:nvPicPr>
+                  <pic:blipFill rotWithShape="1">
+                    <a:blip r:embed="rId10">
+                      <a:extLst>
+                        <a:ext uri="{28A0092B-C50C-407E-A947-70E740481C1C}">
+                          <a14:useLocalDpi xmlns:a14="http://schemas.microsoft.com/office/drawing/2010/main" val="0"/>
+                        </a:ext>
+                      </a:extLst>
+                    </a:blip>
+                    <a:srcRect t="1" b="26975"/>
+                    <a:stretch/>
+                  </pic:blipFill>
+                  <pic:spPr bwMode="auto">
+                    <a:xfrm>
+                      <a:off x="0" y="0"/>
+                      <a:ext cx="7578725" cy="7829201"/>
+                    </a:xfrm>
+                    <a:prstGeom prst="rect">
+                      <a:avLst/>
+                    </a:prstGeom>
+                    <a:noFill/>
+                    <a:ln>
+                      <a:noFill/>
+                    </a:ln>
+                    <a:extLst>
+                      <a:ext uri="{53640926-AAD7-44D8-BBD7-CCE9431645EC}">
+                        <a14:shadowObscured xmlns:a14="http://schemas.microsoft.com/office/drawing/2010/main"/>
+                      </a:ext>
+                    </a:extLst>
+                  </pic:spPr>
+                </pic:pic>
+              </a:graphicData>
+            </a:graphic>
+            <wp14:sizeRelH relativeFrom="page">
+              <wp14:pctWidth>0</wp14:pctWidth>
+            </wp14:sizeRelH>
+            <wp14:sizeRelV relativeFrom="page">
+              <wp14:pctHeight>0</wp14:pctHeight>
+            </wp14:sizeRelV>
+          </wp:anchor>
+        </w:drawing>
+      </w:r>
       <w:r>
         <w:rPr>
           <w:noProof/>
@@ -85,7 +151,7 @@
                           </pic:cNvPicPr>
                         </pic:nvPicPr>
                         <pic:blipFill>
-                          <a:blip r:embed="rId10" cstate="print">
+                          <a:blip r:embed="rId11" cstate="print">
                             <a:extLst>
                               <a:ext uri="{28A0092B-C50C-407E-A947-70E740481C1C}">
                                 <a14:useLocalDpi xmlns:a14="http://schemas.microsoft.com/office/drawing/2010/main" val="0"/>
@@ -141,83 +207,13 @@
                   <o:lock v:ext="edit" aspectratio="t"/>
                 </v:shapetype>
                 <v:shape id="Logo" o:spid="_x0000_s1028" type="#_x0000_t75" style="position:absolute;width:30587;height:9036;visibility:visible;mso-wrap-style:square" o:gfxdata="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">
-                  <v:imagedata r:id="rId11" o:title="htw_chur_logo_rgb"/>
+                  <v:imagedata r:id="rId12" o:title="htw_chur_logo_rgb"/>
                   <v:path arrowok="t"/>
                 </v:shape>
               </v:group>
             </w:pict>
           </mc:Fallback>
         </mc:AlternateContent>
-      </w:r>
-      <w:r>
-        <w:rPr>
-          <w:noProof/>
-        </w:rPr>
-        <w:drawing>
-          <wp:anchor distT="0" distB="0" distL="114300" distR="114300" simplePos="0" relativeHeight="251659264" behindDoc="0" locked="0" layoutInCell="1" allowOverlap="1" wp14:anchorId="58BF2943" wp14:editId="389EC9A1">
-            <wp:simplePos x="0" y="0"/>
-            <wp:positionH relativeFrom="column">
-              <wp:posOffset>-1104900</wp:posOffset>
-            </wp:positionH>
-            <wp:positionV relativeFrom="paragraph">
-              <wp:posOffset>-1174750</wp:posOffset>
-            </wp:positionV>
-            <wp:extent cx="15771600" cy="7830000"/>
-            <wp:effectExtent l="0" t="0" r="1905" b="0"/>
-            <wp:wrapNone/>
-            <wp:docPr id="64" name="Grafik 64" descr="C:\Users\studermartin\AppData\Local\Microsoft\Windows\Temporary Internet Files\Content.Word\30845532172_93576509d0_o.jpg"/>
-            <wp:cNvGraphicFramePr>
-              <a:graphicFrameLocks xmlns:a="http://schemas.openxmlformats.org/drawingml/2006/main" noChangeAspect="1"/>
-            </wp:cNvGraphicFramePr>
-            <a:graphic xmlns:a="http://schemas.openxmlformats.org/drawingml/2006/main">
-              <a:graphicData uri="http://schemas.openxmlformats.org/drawingml/2006/picture">
-                <pic:pic xmlns:pic="http://schemas.openxmlformats.org/drawingml/2006/picture">
-                  <pic:nvPicPr>
-                    <pic:cNvPr id="0" name="Picture 7" descr="C:\Users\studermartin\AppData\Local\Microsoft\Windows\Temporary Internet Files\Content.Word\30845532172_93576509d0_o.jpg"/>
-                    <pic:cNvPicPr>
-                      <a:picLocks noChangeAspect="1" noChangeArrowheads="1"/>
-                    </pic:cNvPicPr>
-                  </pic:nvPicPr>
-                  <pic:blipFill rotWithShape="1">
-                    <a:blip r:embed="rId12" cstate="print">
-                      <a:extLst>
-                        <a:ext uri="{28A0092B-C50C-407E-A947-70E740481C1C}">
-                          <a14:useLocalDpi xmlns:a14="http://schemas.microsoft.com/office/drawing/2010/main" val="0"/>
-                        </a:ext>
-                      </a:extLst>
-                    </a:blip>
-                    <a:srcRect b="3222"/>
-                    <a:stretch/>
-                  </pic:blipFill>
-                  <pic:spPr bwMode="auto">
-                    <a:xfrm>
-                      <a:off x="0" y="0"/>
-                      <a:ext cx="15771600" cy="7830000"/>
-                    </a:xfrm>
-                    <a:prstGeom prst="rect">
-                      <a:avLst/>
-                    </a:prstGeom>
-                    <a:noFill/>
-                    <a:ln>
-                      <a:noFill/>
-                    </a:ln>
-                    <a:extLst>
-                      <a:ext uri="{53640926-AAD7-44D8-BBD7-CCE9431645EC}">
-                        <a14:shadowObscured xmlns:a14="http://schemas.microsoft.com/office/drawing/2010/main"/>
-                      </a:ext>
-                    </a:extLst>
-                  </pic:spPr>
-                </pic:pic>
-              </a:graphicData>
-            </a:graphic>
-            <wp14:sizeRelH relativeFrom="margin">
-              <wp14:pctWidth>0</wp14:pctWidth>
-            </wp14:sizeRelH>
-            <wp14:sizeRelV relativeFrom="margin">
-              <wp14:pctHeight>0</wp14:pctHeight>
-            </wp14:sizeRelV>
-          </wp:anchor>
-        </w:drawing>
       </w:r>
     </w:p>
     <w:p/>
@@ -422,12 +418,7 @@
             <w:t>s</w:t>
           </w:r>
           <w:r>
-            <w:t>ve</w:t>
-          </w:r>
-          <w:bookmarkStart w:id="1" w:name="_GoBack"/>
-          <w:bookmarkEnd w:id="1"/>
-          <w:r>
-            <w:t>rzeichnis</w:t>
+            <w:t>verzeichnis</w:t>
           </w:r>
           <w:r>
             <w:fldChar w:fldCharType="begin"/>
@@ -459,12 +450,14 @@
       </w:sdtContent>
     </w:sdt>
     <w:p>
-      <w:bookmarkStart w:id="2" w:name="_Toc491086180"/>
+      <w:bookmarkStart w:id="1" w:name="_Toc491086180"/>
+      <w:bookmarkStart w:id="2" w:name="_GoBack"/>
+      <w:bookmarkEnd w:id="2"/>
       <w:r>
         <w:t>$scroll.content</w:t>
       </w:r>
     </w:p>
-    <w:bookmarkEnd w:id="2"/>
+    <w:bookmarkEnd w:id="1"/>
     <w:p>
       <w:pPr>
         <w:pStyle w:val="berschrift2"/>
@@ -6569,6 +6562,7 @@
     <w:rsid w:val="00336B09"/>
     <w:rsid w:val="005D3643"/>
     <w:rsid w:val="007445FA"/>
+    <w:rsid w:val="007964A2"/>
     <w:rsid w:val="007F3697"/>
     <w:rsid w:val="00C571FC"/>
     <w:rsid w:val="00FF71BD"/>
@@ -7396,7 +7390,7 @@
 </file>
 
 <file path=customXml/itemProps3.xml><?xml version="1.0" encoding="utf-8"?>
-<ds:datastoreItem xmlns:ds="http://schemas.openxmlformats.org/officeDocument/2006/customXml" ds:itemID="{EF3E7BA6-33B5-4BF1-89EE-39D47528E7A7}">
+<ds:datastoreItem xmlns:ds="http://schemas.openxmlformats.org/officeDocument/2006/customXml" ds:itemID="{4974326F-EDD5-4638-80E1-9303CBB43315}">
   <ds:schemaRefs>
     <ds:schemaRef ds:uri="http://schemas.openxmlformats.org/officeDocument/2006/bibliography"/>
   </ds:schemaRefs>

</xml_diff>